<commit_message>
update file terjemahan/Introduction.docx paragraf ke-2
</commit_message>
<xml_diff>
--- a/terjemahan/Introduction.docx
+++ b/terjemahan/Introduction.docx
@@ -99,10 +99,7 @@
         <w:jc w:val="both"/>
       </w:pPr>
       <w:r>
-        <w:t>S</w:t>
-      </w:r>
-      <w:r>
-        <w:t xml:space="preserve">oftware </w:t>
+        <w:t xml:space="preserve">Software </w:t>
       </w:r>
       <w:proofErr w:type="spellStart"/>
       <w:r>
@@ -110,10 +107,7 @@
       </w:r>
       <w:proofErr w:type="spellEnd"/>
       <w:r>
-        <w:t xml:space="preserve"> bug</w:t>
-      </w:r>
-      <w:r>
-        <w:t xml:space="preserve">. </w:t>
+        <w:t xml:space="preserve"> bug. </w:t>
       </w:r>
       <w:proofErr w:type="spellStart"/>
       <w:r>
@@ -124,23 +118,18 @@
         <w:t xml:space="preserve"> </w:t>
       </w:r>
       <w:proofErr w:type="spellStart"/>
-      <w:proofErr w:type="gramStart"/>
       <w:r>
         <w:t>memungkinkan</w:t>
       </w:r>
       <w:proofErr w:type="spellEnd"/>
       <w:r>
-        <w:t xml:space="preserve"> </w:t>
-      </w:r>
-      <w:r>
-        <w:t xml:space="preserve"> </w:t>
+        <w:t xml:space="preserve">  </w:t>
       </w:r>
       <w:proofErr w:type="spellStart"/>
       <w:r>
         <w:t>dikarenakan</w:t>
       </w:r>
       <w:proofErr w:type="spellEnd"/>
-      <w:proofErr w:type="gramEnd"/>
       <w:r>
         <w:t xml:space="preserve"> code </w:t>
       </w:r>
@@ -767,204 +756,1052 @@
         <w:ind w:left="1077" w:right="127" w:firstLine="237"/>
         <w:jc w:val="both"/>
       </w:pPr>
-      <w:r>
-        <w:t xml:space="preserve">While the principle is </w:t>
-      </w:r>
-      <w:r>
-        <w:rPr>
-          <w:spacing w:val="-3"/>
-        </w:rPr>
-        <w:t xml:space="preserve">easy, </w:t>
-      </w:r>
-      <w:r>
-        <w:t xml:space="preserve">testing </w:t>
-      </w:r>
-      <w:r>
-        <w:rPr>
-          <w:i/>
-        </w:rPr>
-        <w:t xml:space="preserve">well </w:t>
-      </w:r>
-      <w:r>
-        <w:t xml:space="preserve">is not so </w:t>
-      </w:r>
-      <w:r>
-        <w:rPr>
-          <w:spacing w:val="-3"/>
-        </w:rPr>
-        <w:t xml:space="preserve">easy. </w:t>
-      </w:r>
-      <w:r>
-        <w:t xml:space="preserve">One main reason for this is the sheer number of possible tests that exists for any nontrivial system. Even a simple system that takes a single </w:t>
-      </w:r>
-      <w:proofErr w:type="gramStart"/>
-      <w:r>
-        <w:t>32 bit</w:t>
-      </w:r>
-      <w:proofErr w:type="gramEnd"/>
-      <w:r>
-        <w:t xml:space="preserve"> integer number as input already has 2</w:t>
-      </w:r>
-      <w:r>
-        <w:rPr>
-          <w:vertAlign w:val="superscript"/>
-        </w:rPr>
-        <w:t>32</w:t>
-      </w:r>
-      <w:r>
-        <w:t xml:space="preserve"> possible</w:t>
-      </w:r>
-      <w:r>
-        <w:rPr>
-          <w:spacing w:val="-6"/>
-        </w:rPr>
-        <w:t xml:space="preserve"> </w:t>
-      </w:r>
-      <w:r>
-        <w:t>tests. Which</w:t>
-      </w:r>
-      <w:r>
-        <w:rPr>
-          <w:spacing w:val="-4"/>
-        </w:rPr>
-        <w:t xml:space="preserve"> </w:t>
-      </w:r>
-      <w:r>
-        <w:t>of</w:t>
-      </w:r>
-      <w:r>
-        <w:rPr>
-          <w:spacing w:val="-5"/>
-        </w:rPr>
-        <w:t xml:space="preserve"> </w:t>
-      </w:r>
-      <w:r>
-        <w:t>these</w:t>
-      </w:r>
-      <w:r>
-        <w:rPr>
-          <w:spacing w:val="-3"/>
-        </w:rPr>
-        <w:t xml:space="preserve"> </w:t>
-      </w:r>
-      <w:r>
-        <w:t>do</w:t>
-      </w:r>
-      <w:r>
-        <w:rPr>
-          <w:spacing w:val="-4"/>
-        </w:rPr>
-        <w:t xml:space="preserve"> </w:t>
-      </w:r>
-      <w:r>
-        <w:t>we</w:t>
-      </w:r>
-      <w:r>
-        <w:rPr>
-          <w:spacing w:val="-3"/>
-        </w:rPr>
-        <w:t xml:space="preserve"> </w:t>
-      </w:r>
-      <w:r>
-        <w:t>need</w:t>
-      </w:r>
-      <w:r>
-        <w:rPr>
-          <w:spacing w:val="-5"/>
-        </w:rPr>
-        <w:t xml:space="preserve"> </w:t>
-      </w:r>
-      <w:r>
-        <w:t>to</w:t>
-      </w:r>
-      <w:r>
-        <w:rPr>
-          <w:spacing w:val="-2"/>
-        </w:rPr>
-        <w:t xml:space="preserve"> </w:t>
-      </w:r>
-      <w:r>
-        <w:t>execute</w:t>
-      </w:r>
-      <w:r>
-        <w:rPr>
-          <w:spacing w:val="-8"/>
-        </w:rPr>
-        <w:t xml:space="preserve"> </w:t>
-      </w:r>
-      <w:r>
-        <w:t>in</w:t>
-      </w:r>
-      <w:r>
-        <w:rPr>
-          <w:spacing w:val="-2"/>
-        </w:rPr>
-        <w:t xml:space="preserve"> </w:t>
-      </w:r>
-      <w:r>
-        <w:t>order</w:t>
-      </w:r>
-      <w:r>
-        <w:rPr>
-          <w:spacing w:val="-7"/>
-        </w:rPr>
-        <w:t xml:space="preserve"> </w:t>
-      </w:r>
-      <w:r>
-        <w:t>to</w:t>
-      </w:r>
-      <w:r>
-        <w:rPr>
-          <w:spacing w:val="-2"/>
-        </w:rPr>
-        <w:t xml:space="preserve"> </w:t>
-      </w:r>
-      <w:r>
-        <w:t>ensure</w:t>
-      </w:r>
-      <w:r>
-        <w:rPr>
-          <w:spacing w:val="-5"/>
-        </w:rPr>
-        <w:t xml:space="preserve"> </w:t>
-      </w:r>
-      <w:r>
-        <w:t>that</w:t>
-      </w:r>
-      <w:r>
-        <w:rPr>
-          <w:spacing w:val="-6"/>
-        </w:rPr>
-        <w:t xml:space="preserve"> </w:t>
-      </w:r>
-      <w:r>
-        <w:t>we</w:t>
-      </w:r>
-      <w:r>
-        <w:rPr>
-          <w:spacing w:val="-3"/>
-        </w:rPr>
-        <w:t xml:space="preserve"> </w:t>
-      </w:r>
-      <w:r>
-        <w:t xml:space="preserve">find all bugs? Unfortunately, the answer to this is that we would need to execute </w:t>
-      </w:r>
-      <w:r>
-        <w:rPr>
-          <w:i/>
-        </w:rPr>
-        <w:t xml:space="preserve">all </w:t>
-      </w:r>
-      <w:r>
-        <w:t xml:space="preserve">of them—only if we execute all of the inputs and observe that the system produced the expected outputs </w:t>
-      </w:r>
-      <w:proofErr w:type="gramStart"/>
-      <w:r>
-        <w:t>do</w:t>
-      </w:r>
-      <w:proofErr w:type="gramEnd"/>
-      <w:r>
-        <w:t xml:space="preserve"> we know for sure that there are no bugs. It is easy to see that executing all tests simply does not scale. This fact is well captured by Dijkstra’s famous observation that testing can never prove the absence of bugs, it can only show the presence of bugs. The challenge thus lies in finding a subset of the possible inputs to a system that will give us reasonable certainty that we have found the main bugs.</w:t>
+      <w:proofErr w:type="spellStart"/>
+      <w:ins w:id="9" w:author="ft" w:date="2021-03-10T13:57:00Z">
+        <w:r>
+          <w:t>Meskipun</w:t>
+        </w:r>
+        <w:proofErr w:type="spellEnd"/>
+        <w:r>
+          <w:t xml:space="preserve"> </w:t>
+        </w:r>
+        <w:proofErr w:type="spellStart"/>
+        <w:r>
+          <w:t>prin</w:t>
+        </w:r>
+      </w:ins>
+      <w:ins w:id="10" w:author="ft" w:date="2021-03-10T13:58:00Z">
+        <w:r>
+          <w:t>sipnya</w:t>
+        </w:r>
+        <w:proofErr w:type="spellEnd"/>
+        <w:r>
+          <w:t xml:space="preserve"> </w:t>
+        </w:r>
+        <w:proofErr w:type="spellStart"/>
+        <w:r>
+          <w:t>mudah</w:t>
+        </w:r>
+        <w:proofErr w:type="spellEnd"/>
+        <w:r>
+          <w:t xml:space="preserve">, </w:t>
+        </w:r>
+        <w:proofErr w:type="spellStart"/>
+        <w:r>
+          <w:t>tetapi</w:t>
+        </w:r>
+        <w:proofErr w:type="spellEnd"/>
+        <w:r>
+          <w:t xml:space="preserve"> </w:t>
+        </w:r>
+        <w:proofErr w:type="spellStart"/>
+        <w:r>
+          <w:t>menguji</w:t>
+        </w:r>
+        <w:proofErr w:type="spellEnd"/>
+        <w:r>
+          <w:t xml:space="preserve"> </w:t>
+        </w:r>
+        <w:proofErr w:type="spellStart"/>
+        <w:r>
+          <w:t>dengan</w:t>
+        </w:r>
+        <w:proofErr w:type="spellEnd"/>
+        <w:r>
+          <w:t xml:space="preserve"> </w:t>
+        </w:r>
+        <w:proofErr w:type="spellStart"/>
+        <w:r>
+          <w:t>baik</w:t>
+        </w:r>
+        <w:proofErr w:type="spellEnd"/>
+        <w:r>
+          <w:t xml:space="preserve"> </w:t>
+        </w:r>
+        <w:proofErr w:type="spellStart"/>
+        <w:r>
+          <w:t>tidak</w:t>
+        </w:r>
+        <w:proofErr w:type="spellEnd"/>
+        <w:r>
+          <w:t xml:space="preserve"> </w:t>
+        </w:r>
+        <w:proofErr w:type="spellStart"/>
+        <w:r>
+          <w:t>begitu</w:t>
+        </w:r>
+        <w:proofErr w:type="spellEnd"/>
+        <w:r>
+          <w:t xml:space="preserve"> </w:t>
+        </w:r>
+        <w:proofErr w:type="spellStart"/>
+        <w:r>
+          <w:t>mudah</w:t>
+        </w:r>
+        <w:proofErr w:type="spellEnd"/>
+        <w:r>
+          <w:t xml:space="preserve">. Salah </w:t>
+        </w:r>
+        <w:proofErr w:type="spellStart"/>
+        <w:r>
+          <w:t>satu</w:t>
+        </w:r>
+        <w:proofErr w:type="spellEnd"/>
+        <w:r>
+          <w:t xml:space="preserve"> </w:t>
+        </w:r>
+        <w:proofErr w:type="spellStart"/>
+        <w:r>
+          <w:t>alasan</w:t>
+        </w:r>
+        <w:proofErr w:type="spellEnd"/>
+        <w:r>
+          <w:t xml:space="preserve"> </w:t>
+        </w:r>
+        <w:proofErr w:type="spellStart"/>
+        <w:r>
+          <w:t>utama</w:t>
+        </w:r>
+        <w:proofErr w:type="spellEnd"/>
+        <w:r>
+          <w:t xml:space="preserve"> </w:t>
+        </w:r>
+        <w:proofErr w:type="spellStart"/>
+        <w:r>
+          <w:t>untuk</w:t>
+        </w:r>
+        <w:proofErr w:type="spellEnd"/>
+        <w:r>
+          <w:t xml:space="preserve"> </w:t>
+        </w:r>
+        <w:proofErr w:type="spellStart"/>
+        <w:r>
+          <w:t>ini</w:t>
+        </w:r>
+      </w:ins>
+      <w:proofErr w:type="spellEnd"/>
+      <w:ins w:id="11" w:author="ft" w:date="2021-03-10T13:59:00Z">
+        <w:r>
+          <w:t xml:space="preserve"> </w:t>
+        </w:r>
+        <w:proofErr w:type="spellStart"/>
+        <w:r>
+          <w:t>adalah</w:t>
+        </w:r>
+        <w:proofErr w:type="spellEnd"/>
+        <w:r>
+          <w:t xml:space="preserve"> </w:t>
+        </w:r>
+        <w:proofErr w:type="spellStart"/>
+        <w:r>
+          <w:t>kemungkinan</w:t>
+        </w:r>
+        <w:proofErr w:type="spellEnd"/>
+        <w:r>
+          <w:t xml:space="preserve"> </w:t>
+        </w:r>
+        <w:proofErr w:type="spellStart"/>
+        <w:r>
+          <w:t>tes</w:t>
+        </w:r>
+        <w:proofErr w:type="spellEnd"/>
+        <w:r>
+          <w:t xml:space="preserve"> yang </w:t>
+        </w:r>
+        <w:proofErr w:type="spellStart"/>
+        <w:r>
+          <w:t>ada</w:t>
+        </w:r>
+        <w:proofErr w:type="spellEnd"/>
+        <w:r>
+          <w:t xml:space="preserve"> </w:t>
+        </w:r>
+        <w:proofErr w:type="spellStart"/>
+        <w:r>
+          <w:t>untuk</w:t>
+        </w:r>
+        <w:proofErr w:type="spellEnd"/>
+        <w:r>
+          <w:t xml:space="preserve"> </w:t>
+        </w:r>
+        <w:proofErr w:type="spellStart"/>
+        <w:r>
+          <w:t>setiap</w:t>
+        </w:r>
+        <w:proofErr w:type="spellEnd"/>
+        <w:r>
+          <w:t xml:space="preserve"> </w:t>
+        </w:r>
+        <w:proofErr w:type="spellStart"/>
+        <w:r>
+          <w:t>sistem</w:t>
+        </w:r>
+        <w:proofErr w:type="spellEnd"/>
+        <w:r>
+          <w:t xml:space="preserve"> </w:t>
+        </w:r>
+        <w:proofErr w:type="spellStart"/>
+        <w:r>
+          <w:t>nontrival</w:t>
+        </w:r>
+        <w:proofErr w:type="spellEnd"/>
+        <w:r>
+          <w:t>.</w:t>
+        </w:r>
+      </w:ins>
+      <w:del w:id="12" w:author="ft" w:date="2021-03-10T13:59:00Z">
+        <w:r>
+          <w:delText xml:space="preserve">While the principle is </w:delText>
+        </w:r>
+        <w:r>
+          <w:rPr>
+            <w:spacing w:val="-3"/>
+          </w:rPr>
+          <w:delText xml:space="preserve">easy, </w:delText>
+        </w:r>
+        <w:r>
+          <w:delText xml:space="preserve">testing </w:delText>
+        </w:r>
+        <w:r>
+          <w:rPr>
+            <w:i/>
+          </w:rPr>
+          <w:delText xml:space="preserve">well </w:delText>
+        </w:r>
+        <w:r>
+          <w:delText xml:space="preserve">is not so </w:delText>
+        </w:r>
+        <w:r>
+          <w:rPr>
+            <w:spacing w:val="-3"/>
+          </w:rPr>
+          <w:delText xml:space="preserve">easy. </w:delText>
+        </w:r>
+        <w:r>
+          <w:delText>One main reason for this is the sheer number of possible tests that exists for any nontrivial system.</w:delText>
+        </w:r>
+      </w:del>
+      <w:r>
+        <w:t xml:space="preserve"> </w:t>
+      </w:r>
+      <w:proofErr w:type="spellStart"/>
+      <w:ins w:id="13" w:author="ft" w:date="2021-03-10T14:00:00Z">
+        <w:r>
+          <w:t>Bahkan</w:t>
+        </w:r>
+        <w:proofErr w:type="spellEnd"/>
+        <w:r>
+          <w:t xml:space="preserve"> </w:t>
+        </w:r>
+        <w:proofErr w:type="spellStart"/>
+        <w:r>
+          <w:t>sistem</w:t>
+        </w:r>
+        <w:proofErr w:type="spellEnd"/>
+        <w:r>
+          <w:t xml:space="preserve"> </w:t>
+        </w:r>
+        <w:proofErr w:type="spellStart"/>
+        <w:r>
+          <w:t>sederhana</w:t>
+        </w:r>
+        <w:proofErr w:type="spellEnd"/>
+        <w:r>
+          <w:t xml:space="preserve"> yang </w:t>
+        </w:r>
+        <w:proofErr w:type="spellStart"/>
+        <w:r>
+          <w:t>mengambil</w:t>
+        </w:r>
+        <w:proofErr w:type="spellEnd"/>
+        <w:r>
+          <w:t xml:space="preserve"> </w:t>
+        </w:r>
+      </w:ins>
+      <w:proofErr w:type="spellStart"/>
+      <w:ins w:id="14" w:author="ft" w:date="2021-03-10T14:01:00Z">
+        <w:r>
+          <w:t>satu</w:t>
+        </w:r>
+        <w:proofErr w:type="spellEnd"/>
+        <w:r>
+          <w:t xml:space="preserve"> </w:t>
+        </w:r>
+        <w:proofErr w:type="spellStart"/>
+        <w:r>
+          <w:t>nomor</w:t>
+        </w:r>
+        <w:proofErr w:type="spellEnd"/>
+        <w:r>
+          <w:t xml:space="preserve"> </w:t>
+        </w:r>
+        <w:proofErr w:type="spellStart"/>
+        <w:r>
+          <w:t>bilangan</w:t>
+        </w:r>
+        <w:proofErr w:type="spellEnd"/>
+        <w:r>
+          <w:t xml:space="preserve"> </w:t>
+        </w:r>
+        <w:proofErr w:type="spellStart"/>
+        <w:r>
+          <w:t>bulat</w:t>
+        </w:r>
+        <w:proofErr w:type="spellEnd"/>
+        <w:r>
+          <w:t xml:space="preserve"> 32 bit </w:t>
+        </w:r>
+        <w:proofErr w:type="spellStart"/>
+        <w:r>
+          <w:t>sebagai</w:t>
+        </w:r>
+        <w:proofErr w:type="spellEnd"/>
+        <w:r>
+          <w:t xml:space="preserve"> input yang </w:t>
+        </w:r>
+        <w:proofErr w:type="spellStart"/>
+        <w:r>
+          <w:t>sudah</w:t>
+        </w:r>
+        <w:proofErr w:type="spellEnd"/>
+        <w:r>
+          <w:t xml:space="preserve"> </w:t>
+        </w:r>
+        <w:proofErr w:type="spellStart"/>
+        <w:r>
+          <w:t>memiliki</w:t>
+        </w:r>
+        <w:proofErr w:type="spellEnd"/>
+        <w:r>
+          <w:t xml:space="preserve"> 232 </w:t>
+        </w:r>
+        <w:proofErr w:type="spellStart"/>
+        <w:r>
+          <w:t>kemungkinan</w:t>
+        </w:r>
+        <w:proofErr w:type="spellEnd"/>
+        <w:r>
+          <w:t xml:space="preserve"> </w:t>
+        </w:r>
+        <w:proofErr w:type="spellStart"/>
+        <w:r>
+          <w:t>tes</w:t>
+        </w:r>
+        <w:proofErr w:type="spellEnd"/>
+        <w:r>
+          <w:t>.</w:t>
+        </w:r>
+      </w:ins>
+      <w:del w:id="15" w:author="ft" w:date="2021-03-10T14:02:00Z">
+        <w:r>
+          <w:delText>Even a simple system that takes a single 32 bit integer number as input already has 2</w:delText>
+        </w:r>
+        <w:r>
+          <w:rPr>
+            <w:vertAlign w:val="superscript"/>
+          </w:rPr>
+          <w:delText>32</w:delText>
+        </w:r>
+        <w:r>
+          <w:delText xml:space="preserve"> possible</w:delText>
+        </w:r>
+        <w:r>
+          <w:rPr>
+            <w:spacing w:val="-6"/>
+          </w:rPr>
+          <w:delText xml:space="preserve"> </w:delText>
+        </w:r>
+        <w:r>
+          <w:delText>tests.</w:delText>
+        </w:r>
+      </w:del>
+      <w:ins w:id="16" w:author="ft" w:date="2021-03-10T14:02:00Z">
+        <w:r>
+          <w:t xml:space="preserve"> </w:t>
+        </w:r>
+      </w:ins>
+      <w:proofErr w:type="spellStart"/>
+      <w:r>
+        <w:t>Manakah</w:t>
+      </w:r>
+      <w:proofErr w:type="spellEnd"/>
+      <w:r>
+        <w:t xml:space="preserve"> </w:t>
+      </w:r>
+      <w:proofErr w:type="spellStart"/>
+      <w:r>
+        <w:t>dari</w:t>
+      </w:r>
+      <w:proofErr w:type="spellEnd"/>
+      <w:r>
+        <w:t xml:space="preserve"> </w:t>
+      </w:r>
+      <w:proofErr w:type="spellStart"/>
+      <w:r>
+        <w:t>ini</w:t>
+      </w:r>
+      <w:proofErr w:type="spellEnd"/>
+      <w:r>
+        <w:t xml:space="preserve"> yang </w:t>
+      </w:r>
+      <w:proofErr w:type="spellStart"/>
+      <w:r>
+        <w:t>perlu</w:t>
+      </w:r>
+      <w:proofErr w:type="spellEnd"/>
+      <w:r>
+        <w:t xml:space="preserve"> </w:t>
+      </w:r>
+      <w:proofErr w:type="spellStart"/>
+      <w:r>
+        <w:t>kita</w:t>
+      </w:r>
+      <w:proofErr w:type="spellEnd"/>
+      <w:r>
+        <w:t xml:space="preserve"> </w:t>
+      </w:r>
+      <w:proofErr w:type="spellStart"/>
+      <w:r>
+        <w:t>eksekusi</w:t>
+      </w:r>
+      <w:proofErr w:type="spellEnd"/>
+      <w:r>
+        <w:t xml:space="preserve"> </w:t>
+      </w:r>
+      <w:proofErr w:type="spellStart"/>
+      <w:r>
+        <w:t>untuk</w:t>
+      </w:r>
+      <w:proofErr w:type="spellEnd"/>
+      <w:r>
+        <w:t xml:space="preserve"> </w:t>
+      </w:r>
+      <w:proofErr w:type="spellStart"/>
+      <w:r>
+        <w:t>memastikan</w:t>
+      </w:r>
+      <w:proofErr w:type="spellEnd"/>
+      <w:r>
+        <w:t xml:space="preserve"> </w:t>
+      </w:r>
+      <w:proofErr w:type="spellStart"/>
+      <w:r>
+        <w:t>bahwa</w:t>
+      </w:r>
+      <w:proofErr w:type="spellEnd"/>
+      <w:r>
+        <w:t xml:space="preserve"> </w:t>
+      </w:r>
+      <w:proofErr w:type="spellStart"/>
+      <w:r>
+        <w:t>kita</w:t>
+      </w:r>
+      <w:proofErr w:type="spellEnd"/>
+      <w:r>
+        <w:t xml:space="preserve"> </w:t>
+      </w:r>
+      <w:proofErr w:type="spellStart"/>
+      <w:r>
+        <w:t>menemukan</w:t>
+      </w:r>
+      <w:proofErr w:type="spellEnd"/>
+      <w:r>
+        <w:t xml:space="preserve"> </w:t>
+      </w:r>
+      <w:proofErr w:type="spellStart"/>
+      <w:r>
+        <w:t>semua</w:t>
+      </w:r>
+      <w:proofErr w:type="spellEnd"/>
+      <w:r>
+        <w:t xml:space="preserve"> </w:t>
+      </w:r>
+      <w:proofErr w:type="spellStart"/>
+      <w:r>
+        <w:t>bug.Jawaban</w:t>
+      </w:r>
+      <w:proofErr w:type="spellEnd"/>
+      <w:r>
+        <w:t xml:space="preserve"> </w:t>
+      </w:r>
+      <w:proofErr w:type="spellStart"/>
+      <w:r>
+        <w:t>untuk</w:t>
+      </w:r>
+      <w:proofErr w:type="spellEnd"/>
+      <w:r>
+        <w:t xml:space="preserve"> </w:t>
+      </w:r>
+      <w:proofErr w:type="spellStart"/>
+      <w:r>
+        <w:t>ini</w:t>
+      </w:r>
+      <w:proofErr w:type="spellEnd"/>
+      <w:r>
+        <w:t xml:space="preserve"> </w:t>
+      </w:r>
+      <w:proofErr w:type="spellStart"/>
+      <w:r>
+        <w:t>adalah</w:t>
+      </w:r>
+      <w:proofErr w:type="spellEnd"/>
+      <w:r>
+        <w:t xml:space="preserve"> </w:t>
+      </w:r>
+      <w:proofErr w:type="spellStart"/>
+      <w:r>
+        <w:t>bahwa</w:t>
+      </w:r>
+      <w:proofErr w:type="spellEnd"/>
+      <w:r>
+        <w:t xml:space="preserve"> </w:t>
+      </w:r>
+      <w:proofErr w:type="spellStart"/>
+      <w:r>
+        <w:t>kita</w:t>
+      </w:r>
+      <w:proofErr w:type="spellEnd"/>
+      <w:r>
+        <w:t xml:space="preserve"> </w:t>
+      </w:r>
+      <w:proofErr w:type="spellStart"/>
+      <w:r>
+        <w:t>perlu</w:t>
+      </w:r>
+      <w:proofErr w:type="spellEnd"/>
+      <w:r>
+        <w:t xml:space="preserve"> </w:t>
+      </w:r>
+      <w:proofErr w:type="spellStart"/>
+      <w:r>
+        <w:t>mengeksekusi</w:t>
+      </w:r>
+      <w:proofErr w:type="spellEnd"/>
+      <w:r>
+        <w:t xml:space="preserve"> </w:t>
+      </w:r>
+      <w:proofErr w:type="spellStart"/>
+      <w:r>
+        <w:t>semuanya</w:t>
+      </w:r>
+      <w:proofErr w:type="spellEnd"/>
+      <w:r>
+        <w:t xml:space="preserve">, </w:t>
+      </w:r>
+      <w:proofErr w:type="spellStart"/>
+      <w:r>
+        <w:t>hanya</w:t>
+      </w:r>
+      <w:proofErr w:type="spellEnd"/>
+      <w:r>
+        <w:t xml:space="preserve"> </w:t>
+      </w:r>
+      <w:proofErr w:type="spellStart"/>
+      <w:r>
+        <w:t>saja</w:t>
+      </w:r>
+      <w:proofErr w:type="spellEnd"/>
+      <w:r>
+        <w:t xml:space="preserve"> </w:t>
+      </w:r>
+      <w:proofErr w:type="spellStart"/>
+      <w:r>
+        <w:t>jika</w:t>
+      </w:r>
+      <w:proofErr w:type="spellEnd"/>
+      <w:r>
+        <w:t xml:space="preserve"> </w:t>
+      </w:r>
+      <w:proofErr w:type="spellStart"/>
+      <w:r>
+        <w:t>kita</w:t>
+      </w:r>
+      <w:proofErr w:type="spellEnd"/>
+      <w:r>
+        <w:t xml:space="preserve"> </w:t>
+      </w:r>
+      <w:proofErr w:type="spellStart"/>
+      <w:r>
+        <w:t>mengesekusi</w:t>
+      </w:r>
+      <w:proofErr w:type="spellEnd"/>
+      <w:r>
+        <w:t xml:space="preserve"> </w:t>
+      </w:r>
+      <w:proofErr w:type="spellStart"/>
+      <w:r>
+        <w:t>semua</w:t>
+      </w:r>
+      <w:proofErr w:type="spellEnd"/>
+      <w:r>
+        <w:t xml:space="preserve"> input dan </w:t>
+      </w:r>
+      <w:proofErr w:type="spellStart"/>
+      <w:r>
+        <w:t>mengamati</w:t>
+      </w:r>
+      <w:proofErr w:type="spellEnd"/>
+      <w:r>
+        <w:t xml:space="preserve"> </w:t>
+      </w:r>
+      <w:proofErr w:type="spellStart"/>
+      <w:r>
+        <w:t>bahwa</w:t>
+      </w:r>
+      <w:proofErr w:type="spellEnd"/>
+      <w:r>
+        <w:t xml:space="preserve"> </w:t>
+      </w:r>
+      <w:proofErr w:type="spellStart"/>
+      <w:r>
+        <w:t>sistem</w:t>
+      </w:r>
+      <w:proofErr w:type="spellEnd"/>
+      <w:r>
+        <w:t xml:space="preserve"> yang </w:t>
+      </w:r>
+      <w:proofErr w:type="spellStart"/>
+      <w:r>
+        <w:t>dihasilkan</w:t>
+      </w:r>
+      <w:proofErr w:type="spellEnd"/>
+      <w:r>
+        <w:t xml:space="preserve"> output yang </w:t>
+      </w:r>
+      <w:proofErr w:type="spellStart"/>
+      <w:r>
+        <w:t>diharapkan</w:t>
+      </w:r>
+      <w:proofErr w:type="spellEnd"/>
+      <w:r>
+        <w:t xml:space="preserve"> </w:t>
+      </w:r>
+      <w:proofErr w:type="spellStart"/>
+      <w:r>
+        <w:t>apakah</w:t>
+      </w:r>
+      <w:proofErr w:type="spellEnd"/>
+      <w:r>
+        <w:t xml:space="preserve"> </w:t>
+      </w:r>
+      <w:proofErr w:type="spellStart"/>
+      <w:r>
+        <w:t>kita</w:t>
+      </w:r>
+      <w:proofErr w:type="spellEnd"/>
+      <w:r>
+        <w:t xml:space="preserve"> </w:t>
+      </w:r>
+      <w:proofErr w:type="spellStart"/>
+      <w:r>
+        <w:t>tahu</w:t>
+      </w:r>
+      <w:proofErr w:type="spellEnd"/>
+      <w:r>
+        <w:t xml:space="preserve"> </w:t>
+      </w:r>
+      <w:proofErr w:type="spellStart"/>
+      <w:r>
+        <w:t>pasti</w:t>
+      </w:r>
+      <w:proofErr w:type="spellEnd"/>
+      <w:r>
+        <w:t xml:space="preserve"> </w:t>
+      </w:r>
+      <w:proofErr w:type="spellStart"/>
+      <w:r>
+        <w:t>bahwa</w:t>
+      </w:r>
+      <w:proofErr w:type="spellEnd"/>
+      <w:r>
+        <w:t xml:space="preserve"> </w:t>
+      </w:r>
+      <w:proofErr w:type="spellStart"/>
+      <w:r>
+        <w:t>tidak</w:t>
+      </w:r>
+      <w:proofErr w:type="spellEnd"/>
+      <w:r>
+        <w:t xml:space="preserve"> </w:t>
+      </w:r>
+      <w:proofErr w:type="spellStart"/>
+      <w:r>
+        <w:t>ada</w:t>
+      </w:r>
+      <w:proofErr w:type="spellEnd"/>
+      <w:r>
+        <w:t xml:space="preserve"> bug. </w:t>
+      </w:r>
+      <w:proofErr w:type="spellStart"/>
+      <w:r>
+        <w:t>Sangat</w:t>
+      </w:r>
+      <w:proofErr w:type="spellEnd"/>
+      <w:r>
+        <w:t xml:space="preserve"> </w:t>
+      </w:r>
+      <w:proofErr w:type="spellStart"/>
+      <w:r>
+        <w:t>mudah</w:t>
+      </w:r>
+      <w:proofErr w:type="spellEnd"/>
+      <w:r>
+        <w:t xml:space="preserve"> </w:t>
+      </w:r>
+      <w:proofErr w:type="spellStart"/>
+      <w:r>
+        <w:t>untuk</w:t>
+      </w:r>
+      <w:proofErr w:type="spellEnd"/>
+      <w:r>
+        <w:t xml:space="preserve"> </w:t>
+      </w:r>
+      <w:proofErr w:type="spellStart"/>
+      <w:r>
+        <w:t>melihat</w:t>
+      </w:r>
+      <w:proofErr w:type="spellEnd"/>
+      <w:r>
+        <w:t xml:space="preserve"> </w:t>
+      </w:r>
+      <w:proofErr w:type="spellStart"/>
+      <w:r>
+        <w:t>bahwa</w:t>
+      </w:r>
+      <w:proofErr w:type="spellEnd"/>
+      <w:r>
+        <w:t xml:space="preserve"> </w:t>
+      </w:r>
+      <w:proofErr w:type="spellStart"/>
+      <w:r>
+        <w:t>semua</w:t>
+      </w:r>
+      <w:proofErr w:type="spellEnd"/>
+      <w:r>
+        <w:t xml:space="preserve"> </w:t>
+      </w:r>
+      <w:proofErr w:type="spellStart"/>
+      <w:r>
+        <w:t>tes</w:t>
+      </w:r>
+      <w:proofErr w:type="spellEnd"/>
+      <w:r>
+        <w:t xml:space="preserve"> </w:t>
+      </w:r>
+      <w:proofErr w:type="spellStart"/>
+      <w:r>
+        <w:t>tidak</w:t>
+      </w:r>
+      <w:proofErr w:type="spellEnd"/>
+      <w:r>
+        <w:t xml:space="preserve"> </w:t>
+      </w:r>
+      <w:proofErr w:type="spellStart"/>
+      <w:r>
+        <w:t>bersekala</w:t>
+      </w:r>
+      <w:proofErr w:type="spellEnd"/>
+      <w:r>
+        <w:t xml:space="preserve">. Fakta </w:t>
+      </w:r>
+      <w:proofErr w:type="spellStart"/>
+      <w:r>
+        <w:t>ini</w:t>
+      </w:r>
+      <w:proofErr w:type="spellEnd"/>
+      <w:r>
+        <w:t xml:space="preserve"> </w:t>
+      </w:r>
+      <w:proofErr w:type="spellStart"/>
+      <w:r>
+        <w:t>diambil</w:t>
+      </w:r>
+      <w:proofErr w:type="spellEnd"/>
+      <w:r>
+        <w:t xml:space="preserve"> </w:t>
+      </w:r>
+      <w:proofErr w:type="spellStart"/>
+      <w:r>
+        <w:t>dengan</w:t>
+      </w:r>
+      <w:proofErr w:type="spellEnd"/>
+      <w:r>
+        <w:t xml:space="preserve"> </w:t>
+      </w:r>
+      <w:proofErr w:type="spellStart"/>
+      <w:r>
+        <w:t>baik</w:t>
+      </w:r>
+      <w:proofErr w:type="spellEnd"/>
+      <w:r>
+        <w:t xml:space="preserve"> oleh </w:t>
+      </w:r>
+      <w:proofErr w:type="spellStart"/>
+      <w:r>
+        <w:t>pengamatan</w:t>
+      </w:r>
+      <w:proofErr w:type="spellEnd"/>
+      <w:r>
+        <w:t xml:space="preserve"> Dijkstra yang </w:t>
+      </w:r>
+      <w:proofErr w:type="spellStart"/>
+      <w:r>
+        <w:t>terkenal</w:t>
+      </w:r>
+      <w:proofErr w:type="spellEnd"/>
+      <w:r>
+        <w:t xml:space="preserve"> </w:t>
+      </w:r>
+      <w:proofErr w:type="spellStart"/>
+      <w:r>
+        <w:t>bahwa</w:t>
+      </w:r>
+      <w:proofErr w:type="spellEnd"/>
+      <w:r>
+        <w:t xml:space="preserve"> </w:t>
+      </w:r>
+      <w:proofErr w:type="spellStart"/>
+      <w:r>
+        <w:t>pengujian</w:t>
+      </w:r>
+      <w:proofErr w:type="spellEnd"/>
+      <w:r>
+        <w:t xml:space="preserve"> </w:t>
+      </w:r>
+      <w:proofErr w:type="spellStart"/>
+      <w:r>
+        <w:t>tidak</w:t>
+      </w:r>
+      <w:proofErr w:type="spellEnd"/>
+      <w:r>
+        <w:t xml:space="preserve"> </w:t>
+      </w:r>
+      <w:proofErr w:type="spellStart"/>
+      <w:r>
+        <w:t>pernah</w:t>
+      </w:r>
+      <w:proofErr w:type="spellEnd"/>
+      <w:r>
+        <w:t xml:space="preserve"> </w:t>
+      </w:r>
+      <w:proofErr w:type="spellStart"/>
+      <w:r>
+        <w:t>dapat</w:t>
+      </w:r>
+      <w:proofErr w:type="spellEnd"/>
+      <w:r>
+        <w:t xml:space="preserve"> </w:t>
+      </w:r>
+      <w:proofErr w:type="spellStart"/>
+      <w:r>
+        <w:t>membuktikan</w:t>
+      </w:r>
+      <w:proofErr w:type="spellEnd"/>
+      <w:r>
+        <w:t xml:space="preserve"> </w:t>
+      </w:r>
+      <w:proofErr w:type="spellStart"/>
+      <w:r>
+        <w:t>tidak</w:t>
+      </w:r>
+      <w:proofErr w:type="spellEnd"/>
+      <w:r>
+        <w:t xml:space="preserve"> </w:t>
+      </w:r>
+      <w:proofErr w:type="spellStart"/>
+      <w:r>
+        <w:t>adanya</w:t>
+      </w:r>
+      <w:proofErr w:type="spellEnd"/>
+      <w:r>
+        <w:t xml:space="preserve"> bug, </w:t>
+      </w:r>
+      <w:proofErr w:type="spellStart"/>
+      <w:r>
+        <w:t>itu</w:t>
+      </w:r>
+      <w:proofErr w:type="spellEnd"/>
+      <w:r>
+        <w:t xml:space="preserve"> </w:t>
+      </w:r>
+      <w:proofErr w:type="spellStart"/>
+      <w:r>
+        <w:t>hanya</w:t>
+      </w:r>
+      <w:proofErr w:type="spellEnd"/>
+      <w:r>
+        <w:t xml:space="preserve"> </w:t>
+      </w:r>
+      <w:proofErr w:type="spellStart"/>
+      <w:r>
+        <w:t>dapat</w:t>
+      </w:r>
+      <w:proofErr w:type="spellEnd"/>
+      <w:r>
+        <w:t xml:space="preserve"> </w:t>
+      </w:r>
+      <w:proofErr w:type="spellStart"/>
+      <w:r>
+        <w:t>menunjukan</w:t>
+      </w:r>
+      <w:proofErr w:type="spellEnd"/>
+      <w:r>
+        <w:t xml:space="preserve"> </w:t>
+      </w:r>
+      <w:proofErr w:type="spellStart"/>
+      <w:r>
+        <w:t>keberadaan</w:t>
+      </w:r>
+      <w:proofErr w:type="spellEnd"/>
+      <w:r>
+        <w:t xml:space="preserve"> </w:t>
+      </w:r>
+      <w:proofErr w:type="spellStart"/>
+      <w:r>
+        <w:t>bug.Tantangan</w:t>
+      </w:r>
+      <w:proofErr w:type="spellEnd"/>
+      <w:r>
+        <w:t xml:space="preserve"> </w:t>
+      </w:r>
+      <w:proofErr w:type="spellStart"/>
+      <w:r>
+        <w:t>terletak</w:t>
+      </w:r>
+      <w:proofErr w:type="spellEnd"/>
+      <w:r>
+        <w:t xml:space="preserve"> pada </w:t>
+      </w:r>
+      <w:proofErr w:type="spellStart"/>
+      <w:r>
+        <w:t>menemukan</w:t>
+      </w:r>
+      <w:proofErr w:type="spellEnd"/>
+      <w:r>
+        <w:t xml:space="preserve"> subset </w:t>
+      </w:r>
+      <w:proofErr w:type="spellStart"/>
+      <w:r>
+        <w:t>dari</w:t>
+      </w:r>
+      <w:proofErr w:type="spellEnd"/>
+      <w:r>
+        <w:t xml:space="preserve"> </w:t>
+      </w:r>
+      <w:proofErr w:type="spellStart"/>
+      <w:r>
+        <w:t>kemungkinan</w:t>
+      </w:r>
+      <w:proofErr w:type="spellEnd"/>
+      <w:r>
+        <w:t xml:space="preserve"> input </w:t>
+      </w:r>
+      <w:proofErr w:type="spellStart"/>
+      <w:r>
+        <w:t>ke</w:t>
+      </w:r>
+      <w:proofErr w:type="spellEnd"/>
+      <w:r>
+        <w:t xml:space="preserve"> </w:t>
+      </w:r>
+      <w:proofErr w:type="spellStart"/>
+      <w:r>
+        <w:t>sistem</w:t>
+      </w:r>
+      <w:proofErr w:type="spellEnd"/>
+      <w:r>
+        <w:t xml:space="preserve"> yang </w:t>
+      </w:r>
+      <w:proofErr w:type="spellStart"/>
+      <w:r>
+        <w:t>akan</w:t>
+      </w:r>
+      <w:proofErr w:type="spellEnd"/>
+      <w:r>
+        <w:t xml:space="preserve"> </w:t>
+      </w:r>
+      <w:proofErr w:type="spellStart"/>
+      <w:r>
+        <w:t>memberi</w:t>
+      </w:r>
+      <w:proofErr w:type="spellEnd"/>
+      <w:r>
+        <w:t xml:space="preserve"> </w:t>
+      </w:r>
+      <w:proofErr w:type="spellStart"/>
+      <w:r>
+        <w:t>kita</w:t>
+      </w:r>
+      <w:proofErr w:type="spellEnd"/>
+      <w:r>
+        <w:t xml:space="preserve"> </w:t>
+      </w:r>
+      <w:proofErr w:type="spellStart"/>
+      <w:r>
+        <w:t>kepastian</w:t>
+      </w:r>
+      <w:proofErr w:type="spellEnd"/>
+      <w:r>
+        <w:t xml:space="preserve"> yang </w:t>
+      </w:r>
+      <w:proofErr w:type="spellStart"/>
+      <w:r>
+        <w:t>masuk</w:t>
+      </w:r>
+      <w:proofErr w:type="spellEnd"/>
+      <w:r>
+        <w:t xml:space="preserve"> </w:t>
+      </w:r>
+      <w:proofErr w:type="spellStart"/>
+      <w:r>
+        <w:t>akal</w:t>
+      </w:r>
+      <w:proofErr w:type="spellEnd"/>
+      <w:r>
+        <w:t xml:space="preserve"> </w:t>
+      </w:r>
+      <w:proofErr w:type="spellStart"/>
+      <w:r>
+        <w:t>bahwa</w:t>
+      </w:r>
+      <w:proofErr w:type="spellEnd"/>
+      <w:r>
+        <w:t xml:space="preserve"> </w:t>
+      </w:r>
+      <w:proofErr w:type="spellStart"/>
+      <w:r>
+        <w:t>kita</w:t>
+      </w:r>
+      <w:proofErr w:type="spellEnd"/>
+      <w:r>
+        <w:t xml:space="preserve"> </w:t>
+      </w:r>
+      <w:proofErr w:type="spellStart"/>
+      <w:r>
+        <w:t>telah</w:t>
+      </w:r>
+      <w:proofErr w:type="spellEnd"/>
+      <w:r>
+        <w:t xml:space="preserve"> </w:t>
+      </w:r>
+      <w:proofErr w:type="spellStart"/>
+      <w:r>
+        <w:t>menemukan</w:t>
+      </w:r>
+      <w:proofErr w:type="spellEnd"/>
+      <w:r>
+        <w:t xml:space="preserve"> bug </w:t>
+      </w:r>
+      <w:proofErr w:type="spellStart"/>
+      <w:r>
+        <w:t>utama</w:t>
+      </w:r>
+      <w:proofErr w:type="spellEnd"/>
+      <w:r>
+        <w:t>.</w:t>
+      </w:r>
+      <w:r>
+        <w:t xml:space="preserve"> </w:t>
       </w:r>
     </w:p>
     <w:p>
@@ -975,15 +1812,7 @@
         <w:jc w:val="both"/>
       </w:pPr>
       <w:r>
-        <w:t xml:space="preserve">If we do not select good tests, then the consequences can range from mild user annoyance to catastrophic effects for users. History offers many famous examples of the consequences of software bugs, and with increased dependence on software systems in our daily lives, we can expect </w:t>
-      </w:r>
-      <w:proofErr w:type="gramStart"/>
-      <w:r>
-        <w:t>that  the</w:t>
-      </w:r>
-      <w:proofErr w:type="gramEnd"/>
-      <w:r>
-        <w:t xml:space="preserve">  influence  of  software bugs will only increase. Some of the most infamous examples where software bugs caused problems are the Therac-25 radiation therapy device (Leveson and Turner </w:t>
+        <w:t xml:space="preserve">If we do not select good tests, then the consequences can range from mild user annoyance to catastrophic effects for users. History offers many famous examples of the consequences of software bugs, and with increased dependence on software systems in our daily lives, we can expect that  the  influence  of  software bugs will only increase. Some of the most infamous examples where software bugs caused problems are the Therac-25 radiation therapy device (Leveson and Turner </w:t>
       </w:r>
       <w:r>
         <w:rPr>
@@ -1476,31 +2305,7 @@
         <w:jc w:val="both"/>
       </w:pPr>
       <w:r>
-        <w:t>Even if we have a good technique to select tests, there remain related questions such as who does the testing and when is the testing done? It is generally accepted that fixing software bugs gets more expensive the later they are detected (more people get affected, applying a fix becomes more difficult, etc.); hence the answer to the question of when to test is usually “</w:t>
-      </w:r>
-      <w:proofErr w:type="gramStart"/>
-      <w:r>
-        <w:t>as  soon</w:t>
-      </w:r>
-      <w:proofErr w:type="gramEnd"/>
-      <w:r>
-        <w:t xml:space="preserve"> as  possible.” Indeed, </w:t>
-      </w:r>
-      <w:proofErr w:type="gramStart"/>
-      <w:r>
-        <w:t>some  tests</w:t>
-      </w:r>
-      <w:proofErr w:type="gramEnd"/>
-      <w:r>
-        <w:t xml:space="preserve"> can be generated even before code has been written, based on a specification of the system, and developers nowadays often apply a test-driven development methodology, where they first write some tests, and then follow up with code that makes these tests pass.  This illustrates that </w:t>
-      </w:r>
-      <w:proofErr w:type="gramStart"/>
-      <w:r>
-        <w:t>the  question</w:t>
-      </w:r>
-      <w:proofErr w:type="gramEnd"/>
-      <w:r>
-        <w:t xml:space="preserve"> of who does the testing  is not so obvious to answer: For many years, it has been common wisdom that developers will be less effective at testing their own code as external people who did not put their own effort into building the software. Developers will test their own code gentler, and may make the same wrong assumptions when creating tests as when creating code. Indeed, testing is a somewhat destructive activity, whereby one aims to find a way to break the system, and an external person may be better suited for this. Traditionally, software testing was therefore done by dedicated QA teams, or even outsourced to external testing companies. </w:t>
+        <w:t xml:space="preserve">Even if we have a good technique to select tests, there remain related questions such as who does the testing and when is the testing done? It is generally accepted that fixing software bugs gets more expensive the later they are detected (more people get affected, applying a fix becomes more difficult, etc.); hence the answer to the question of when to test is usually “as  soon as  possible.” Indeed, some  tests can be generated even before code has been written, based on a specification of the system, and developers nowadays often apply a test-driven development methodology, where they first write some tests, and then follow up with code that makes these tests pass.  This illustrates that the  question of who does the testing  is not so obvious to answer: For many years, it has been common wisdom that developers will be less effective at testing their own code as external people who did not put their own effort into building the software. Developers will test their own code gentler, and may make the same wrong assumptions when creating tests as when creating code. Indeed, testing is a somewhat destructive activity, whereby one aims to find a way to break the system, and an external person may be better suited for this. Traditionally, software testing was therefore done by dedicated QA teams, or even outsourced to external testing companies. </w:t>
       </w:r>
       <w:r>
         <w:rPr>
@@ -1509,15 +2314,7 @@
         <w:t xml:space="preserve">However, </w:t>
       </w:r>
       <w:r>
-        <w:t xml:space="preserve">there </w:t>
-      </w:r>
-      <w:proofErr w:type="gramStart"/>
-      <w:r>
-        <w:t>appears  to</w:t>
-      </w:r>
-      <w:proofErr w:type="gramEnd"/>
-      <w:r>
-        <w:t xml:space="preserve"> be a recent shift toward increased developer testing, inspired by a proliferation of tools and techniques around test-driven and behavior-driven development. This chapter aims to provide a holistic overview of testing suitable for a traditional QA perspective as well as a developer-driven testing</w:t>
+        <w:t>there appears  to be a recent shift toward increased developer testing, inspired by a proliferation of tools and techniques around test-driven and behavior-driven development. This chapter aims to provide a holistic overview of testing suitable for a traditional QA perspective as well as a developer-driven testing</w:t>
       </w:r>
       <w:r>
         <w:rPr>
@@ -2159,8 +2956,8 @@
           <w:sz w:val="24"/>
         </w:rPr>
       </w:pPr>
-      <w:bookmarkStart w:id="9" w:name="_TOC_250078"/>
-      <w:bookmarkEnd w:id="9"/>
+      <w:bookmarkStart w:id="17" w:name="_TOC_250078"/>
+      <w:bookmarkEnd w:id="17"/>
       <w:r>
         <w:rPr>
           <w:b/>
@@ -2187,15 +2984,7 @@
         <w:jc w:val="both"/>
       </w:pPr>
       <w:r>
-        <w:t xml:space="preserve">Software has bugs. This is unavoidable: Code is written by humans, and humans make mistakes. Requirements </w:t>
-      </w:r>
-      <w:proofErr w:type="gramStart"/>
-      <w:r>
-        <w:t>can  be</w:t>
-      </w:r>
-      <w:proofErr w:type="gramEnd"/>
-      <w:r>
-        <w:t xml:space="preserve">  ambiguous  or  wrong,  requirements  can be misunderstood, software components can be misused, developers can make mistakes when writing code, and even code that was once working may no longer be correct when once previously valid assumptions no longer hold after changes. Software</w:t>
+        <w:t>Software has bugs. This is unavoidable: Code is written by humans, and humans make mistakes. Requirements can  be  ambiguous  or  wrong,  requirements  can be misunderstood, software components can be misused, developers can make mistakes when writing code, and even code that was once working may no longer be correct when once previously valid assumptions no longer hold after changes. Software</w:t>
       </w:r>
       <w:r>
         <w:rPr>
@@ -2375,15 +3164,7 @@
       </w:r>
       <w:r>
         <w:lastRenderedPageBreak/>
-        <w:t xml:space="preserve">is the sheer number of possible tests that exists for any nontrivial system. Even a simple system that takes a single </w:t>
-      </w:r>
-      <w:proofErr w:type="gramStart"/>
-      <w:r>
-        <w:t>32 bit</w:t>
-      </w:r>
-      <w:proofErr w:type="gramEnd"/>
-      <w:r>
-        <w:t xml:space="preserve"> integer number as input already has 2</w:t>
+        <w:t>is the sheer number of possible tests that exists for any nontrivial system. Even a simple system that takes a single 32 bit integer number as input already has 2</w:t>
       </w:r>
       <w:r>
         <w:rPr>
@@ -2536,15 +3317,7 @@
         <w:t xml:space="preserve">all </w:t>
       </w:r>
       <w:r>
-        <w:t xml:space="preserve">of them—only if we execute all of the inputs and observe that the system produced the expected outputs </w:t>
-      </w:r>
-      <w:proofErr w:type="gramStart"/>
-      <w:r>
-        <w:t>do</w:t>
-      </w:r>
-      <w:proofErr w:type="gramEnd"/>
-      <w:r>
-        <w:t xml:space="preserve"> we know for sure that there are no bugs. It is easy to see that executing all tests simply does not scale. This fact is well captured by Dijkstra’s famous observation that testing can never prove the absence of bugs, it can only show the presence of bugs. The challenge thus lies in finding a subset of the possible inputs to a system that will give us reasonable certainty that we have found the main bugs.</w:t>
+        <w:t>of them—only if we execute all of the inputs and observe that the system produced the expected outputs do we know for sure that there are no bugs. It is easy to see that executing all tests simply does not scale. This fact is well captured by Dijkstra’s famous observation that testing can never prove the absence of bugs, it can only show the presence of bugs. The challenge thus lies in finding a subset of the possible inputs to a system that will give us reasonable certainty that we have found the main bugs.</w:t>
       </w:r>
     </w:p>
     <w:p>
@@ -2555,15 +3328,7 @@
         <w:jc w:val="both"/>
       </w:pPr>
       <w:r>
-        <w:t xml:space="preserve">If we do not select good tests, then the consequences can range from mild user annoyance to catastrophic effects for users. History offers many famous examples of the consequences of software bugs, and with increased dependence on software systems in our daily lives, we can expect </w:t>
-      </w:r>
-      <w:proofErr w:type="gramStart"/>
-      <w:r>
-        <w:t>that  the</w:t>
-      </w:r>
-      <w:proofErr w:type="gramEnd"/>
-      <w:r>
-        <w:t xml:space="preserve">  influence  of  software bugs will only increase. Some of the most infamous examples where software bugs caused problems are the Therac-25 radiation therapy device (Leveson and Turner </w:t>
+        <w:t xml:space="preserve">If we do not select good tests, then the consequences can range from mild user annoyance to catastrophic effects for users. History offers many famous examples of the consequences of software bugs, and with increased dependence on software systems in our daily lives, we can expect that  the  influence  of  software bugs will only increase. Some of the most infamous examples where software bugs caused problems are the Therac-25 radiation therapy device (Leveson and Turner </w:t>
       </w:r>
       <w:r>
         <w:rPr>
@@ -3056,31 +3821,7 @@
         <w:jc w:val="both"/>
       </w:pPr>
       <w:r>
-        <w:t>Even if we have a good technique to select tests, there remain related questions such as who does the testing and when is the testing done? It is generally accepted that fixing software bugs gets more expensive the later they are detected (more people get affected, applying a fix becomes more difficult, etc.); hence the answer to the question of when to test is usually “</w:t>
-      </w:r>
-      <w:proofErr w:type="gramStart"/>
-      <w:r>
-        <w:t>as  soon</w:t>
-      </w:r>
-      <w:proofErr w:type="gramEnd"/>
-      <w:r>
-        <w:t xml:space="preserve"> as  possible.” Indeed, </w:t>
-      </w:r>
-      <w:proofErr w:type="gramStart"/>
-      <w:r>
-        <w:t>some  tests</w:t>
-      </w:r>
-      <w:proofErr w:type="gramEnd"/>
-      <w:r>
-        <w:t xml:space="preserve"> can be generated even before code has been written, based on a specification of the system, and developers nowadays often apply a test-driven development methodology, where they first write some tests, and then follow up with code that makes these tests pass.  This illustrates that </w:t>
-      </w:r>
-      <w:proofErr w:type="gramStart"/>
-      <w:r>
-        <w:t>the  question</w:t>
-      </w:r>
-      <w:proofErr w:type="gramEnd"/>
-      <w:r>
-        <w:t xml:space="preserve"> of who does the testing  is not so obvious to answer: For many years, it has been common wisdom that developers will be less effective at testing their own code as external people who did not put their own effort into building the software. Developers will test their own code gentler, and may make the same wrong assumptions when creating tests as when creating code. Indeed, testing is a somewhat destructive activity, whereby one aims to find a way to break the system, and an external person may be better suited for this. Traditionally, software testing was therefore done by dedicated QA teams, or even outsourced to external testing companies. </w:t>
+        <w:t xml:space="preserve">Even if we have a good technique to select tests, there remain related questions such as who does the testing and when is the testing done? It is generally accepted that fixing software bugs gets more expensive the later they are detected (more people get affected, applying a fix becomes more difficult, etc.); hence the answer to the question of when to test is usually “as  soon as  possible.” Indeed, some  tests can be generated even before code has been written, based on a specification of the system, and developers nowadays often apply a test-driven development methodology, where they first write some tests, and then follow up with code that makes these tests pass.  This illustrates that the  question of who does the testing  is not so obvious to answer: For many years, it has been common wisdom that developers will be less effective at testing their own code as external people who did not put their own effort into building the software. Developers will test their own code gentler, and may make the same wrong assumptions when creating tests as when creating code. Indeed, testing is a somewhat destructive activity, whereby one aims to find a way to break the system, and an external person may be better suited for this. Traditionally, software testing was therefore done by dedicated QA teams, or even outsourced to external testing companies. </w:t>
       </w:r>
       <w:r>
         <w:rPr>
@@ -3089,15 +3830,7 @@
         <w:t xml:space="preserve">However, </w:t>
       </w:r>
       <w:r>
-        <w:t xml:space="preserve">there </w:t>
-      </w:r>
-      <w:proofErr w:type="gramStart"/>
-      <w:r>
-        <w:t>appears  to</w:t>
-      </w:r>
-      <w:proofErr w:type="gramEnd"/>
-      <w:r>
-        <w:t xml:space="preserve"> be a recent shift toward increased developer testing, inspired by a proliferation of tools and techniques around test-driven and behavior-driven development. This chapter aims to provide a holistic overview of testing suitable for a traditional QA perspective as well as a developer-driven testing</w:t>
+        <w:t>there appears  to be a recent shift toward increased developer testing, inspired by a proliferation of tools and techniques around test-driven and behavior-driven development. This chapter aims to provide a holistic overview of testing suitable for a traditional QA perspective as well as a developer-driven testing</w:t>
       </w:r>
       <w:r>
         <w:rPr>
@@ -4581,4 +5314,16 @@
     </a:ext>
   </a:extLst>
 </a:theme>
+</file>
+
+<file path=customXml/item1.xml><?xml version="1.0" encoding="utf-8"?>
+<b:Sources xmlns:b="http://schemas.openxmlformats.org/officeDocument/2006/bibliography" xmlns="http://schemas.openxmlformats.org/officeDocument/2006/bibliography" SelectedStyle="\APASixthEditionOfficeOnline.xsl" StyleName="APA" Version="6"/>
+</file>
+
+<file path=customXml/itemProps1.xml><?xml version="1.0" encoding="utf-8"?>
+<ds:datastoreItem xmlns:ds="http://schemas.openxmlformats.org/officeDocument/2006/customXml" ds:itemID="{7447C2E9-D0B7-4386-9D24-062FF05579E5}">
+  <ds:schemaRefs>
+    <ds:schemaRef ds:uri="http://schemas.openxmlformats.org/officeDocument/2006/bibliography"/>
+  </ds:schemaRefs>
+</ds:datastoreItem>
 </file>
</xml_diff>

<commit_message>
update terjemahan/Introduction.docx paragraf ke-3
</commit_message>
<xml_diff>
--- a/terjemahan/Introduction.docx
+++ b/terjemahan/Introduction.docx
@@ -1812,166 +1812,765 @@
         <w:jc w:val="both"/>
       </w:pPr>
       <w:r>
-        <w:t xml:space="preserve">If we do not select good tests, then the consequences can range from mild user annoyance to catastrophic effects for users. History offers many famous examples of the consequences of software bugs, and with increased dependence on software systems in our daily lives, we can expect that  the  influence  of  software bugs will only increase. Some of the most infamous examples where software bugs caused problems are the Therac-25 radiation therapy device (Leveson and Turner </w:t>
-      </w:r>
-      <w:r>
-        <w:rPr>
-          <w:color w:val="0000FF"/>
-        </w:rPr>
-        <w:t>1993</w:t>
-      </w:r>
-      <w:r>
-        <w:t>), which gave six patients a radiation overdose, resulting in serious injury and death;</w:t>
-      </w:r>
-      <w:r>
-        <w:rPr>
-          <w:spacing w:val="-8"/>
-        </w:rPr>
-        <w:t xml:space="preserve"> </w:t>
-      </w:r>
-      <w:r>
-        <w:t>the</w:t>
-      </w:r>
-      <w:r>
-        <w:rPr>
-          <w:spacing w:val="-3"/>
-        </w:rPr>
-        <w:t xml:space="preserve"> </w:t>
-      </w:r>
-      <w:r>
-        <w:t>Ariane</w:t>
-      </w:r>
-      <w:r>
-        <w:rPr>
-          <w:spacing w:val="-7"/>
-        </w:rPr>
-        <w:t xml:space="preserve"> </w:t>
-      </w:r>
-      <w:r>
-        <w:t>5</w:t>
-      </w:r>
-      <w:r>
-        <w:rPr>
-          <w:spacing w:val="-2"/>
-        </w:rPr>
-        <w:t xml:space="preserve"> </w:t>
-      </w:r>
-      <w:r>
-        <w:t>maiden</w:t>
-      </w:r>
-      <w:r>
-        <w:rPr>
-          <w:spacing w:val="-6"/>
-        </w:rPr>
-        <w:t xml:space="preserve"> </w:t>
-      </w:r>
-      <w:r>
-        <w:t>flight</w:t>
-      </w:r>
-      <w:r>
-        <w:rPr>
-          <w:spacing w:val="-6"/>
-        </w:rPr>
-        <w:t xml:space="preserve"> </w:t>
-      </w:r>
-      <w:r>
-        <w:t>(Dowson</w:t>
-      </w:r>
-      <w:r>
-        <w:rPr>
-          <w:spacing w:val="-7"/>
-        </w:rPr>
-        <w:t xml:space="preserve"> </w:t>
-      </w:r>
-      <w:r>
-        <w:rPr>
-          <w:color w:val="0000FF"/>
-        </w:rPr>
-        <w:t>1997</w:t>
-      </w:r>
-      <w:r>
-        <w:t>),</w:t>
-      </w:r>
-      <w:r>
-        <w:rPr>
-          <w:spacing w:val="-10"/>
-        </w:rPr>
-        <w:t xml:space="preserve"> </w:t>
-      </w:r>
-      <w:r>
-        <w:t>which</w:t>
-      </w:r>
-      <w:r>
-        <w:rPr>
-          <w:spacing w:val="-3"/>
-        </w:rPr>
-        <w:t xml:space="preserve"> </w:t>
-      </w:r>
-      <w:r>
-        <w:t>exploded</w:t>
-      </w:r>
-      <w:r>
-        <w:rPr>
-          <w:spacing w:val="-9"/>
-        </w:rPr>
-        <w:t xml:space="preserve"> </w:t>
-      </w:r>
-      <w:r>
-        <w:t>40</w:t>
-      </w:r>
-      <w:r>
-        <w:rPr>
-          <w:spacing w:val="-22"/>
-        </w:rPr>
-        <w:t xml:space="preserve"> </w:t>
-      </w:r>
-      <w:r>
-        <w:t>s</w:t>
-      </w:r>
-      <w:r>
-        <w:rPr>
-          <w:spacing w:val="-4"/>
-        </w:rPr>
-        <w:t xml:space="preserve"> </w:t>
-      </w:r>
-      <w:r>
-        <w:t>after</w:t>
-      </w:r>
-      <w:r>
-        <w:rPr>
-          <w:spacing w:val="-4"/>
-        </w:rPr>
-        <w:t xml:space="preserve"> </w:t>
-      </w:r>
-      <w:r>
-        <w:t xml:space="preserve">lift-off because reused software from the Ariane 4 system had not been tested sufficiently on the new hardware, or the unintended acceleration problem in </w:t>
-      </w:r>
-      <w:r>
-        <w:rPr>
-          <w:spacing w:val="-4"/>
-        </w:rPr>
-        <w:t xml:space="preserve">Toyota </w:t>
-      </w:r>
-      <w:r>
-        <w:t xml:space="preserve">cars (Kane et al. </w:t>
-      </w:r>
-      <w:r>
-        <w:rPr>
-          <w:color w:val="0000FF"/>
-        </w:rPr>
-        <w:t>2010</w:t>
-      </w:r>
-      <w:r>
-        <w:t>), leading to fatal accidents and huge economic</w:t>
-      </w:r>
-      <w:r>
-        <w:rPr>
-          <w:spacing w:val="-36"/>
-        </w:rPr>
-        <w:t xml:space="preserve"> </w:t>
-      </w:r>
-      <w:r>
-        <w:t>impact.</w:t>
+        <w:t xml:space="preserve">Jika </w:t>
+      </w:r>
+      <w:proofErr w:type="spellStart"/>
+      <w:r>
+        <w:t>ingin</w:t>
+      </w:r>
+      <w:proofErr w:type="spellEnd"/>
+      <w:r>
+        <w:t xml:space="preserve"> </w:t>
+      </w:r>
+      <w:proofErr w:type="spellStart"/>
+      <w:r>
+        <w:t>memilih</w:t>
+      </w:r>
+      <w:proofErr w:type="spellEnd"/>
+      <w:r>
+        <w:t xml:space="preserve"> </w:t>
+      </w:r>
+      <w:proofErr w:type="spellStart"/>
+      <w:r>
+        <w:t>tes</w:t>
+      </w:r>
+      <w:proofErr w:type="spellEnd"/>
+      <w:r>
+        <w:t xml:space="preserve"> yang </w:t>
+      </w:r>
+      <w:proofErr w:type="spellStart"/>
+      <w:r>
+        <w:t>baik</w:t>
+      </w:r>
+      <w:proofErr w:type="spellEnd"/>
+      <w:r>
+        <w:t xml:space="preserve">, </w:t>
+      </w:r>
+      <w:proofErr w:type="spellStart"/>
+      <w:r>
+        <w:t>maka</w:t>
+      </w:r>
+      <w:proofErr w:type="spellEnd"/>
+      <w:r>
+        <w:t xml:space="preserve"> </w:t>
+      </w:r>
+      <w:proofErr w:type="spellStart"/>
+      <w:r>
+        <w:t>konsekuensinya</w:t>
+      </w:r>
+      <w:proofErr w:type="spellEnd"/>
+      <w:r>
+        <w:t xml:space="preserve"> </w:t>
+      </w:r>
+      <w:proofErr w:type="spellStart"/>
+      <w:r>
+        <w:t>dapat</w:t>
+      </w:r>
+      <w:proofErr w:type="spellEnd"/>
+      <w:r>
+        <w:t xml:space="preserve"> </w:t>
+      </w:r>
+      <w:proofErr w:type="spellStart"/>
+      <w:r>
+        <w:t>berkisar</w:t>
+      </w:r>
+      <w:proofErr w:type="spellEnd"/>
+      <w:r>
+        <w:t xml:space="preserve"> </w:t>
+      </w:r>
+      <w:proofErr w:type="spellStart"/>
+      <w:r>
+        <w:t>dari</w:t>
+      </w:r>
+      <w:proofErr w:type="spellEnd"/>
+      <w:r>
+        <w:t xml:space="preserve"> </w:t>
+      </w:r>
+      <w:proofErr w:type="spellStart"/>
+      <w:r>
+        <w:t>gangguan</w:t>
+      </w:r>
+      <w:proofErr w:type="spellEnd"/>
+      <w:r>
+        <w:t xml:space="preserve"> </w:t>
+      </w:r>
+      <w:proofErr w:type="spellStart"/>
+      <w:r>
+        <w:t>ringan</w:t>
+      </w:r>
+      <w:proofErr w:type="spellEnd"/>
+      <w:r>
+        <w:t xml:space="preserve"> </w:t>
+      </w:r>
+      <w:proofErr w:type="spellStart"/>
+      <w:r>
+        <w:t>pengguna</w:t>
+      </w:r>
+      <w:proofErr w:type="spellEnd"/>
+      <w:r>
+        <w:t xml:space="preserve"> </w:t>
+      </w:r>
+      <w:proofErr w:type="spellStart"/>
+      <w:r>
+        <w:t>hingga</w:t>
+      </w:r>
+      <w:proofErr w:type="spellEnd"/>
+      <w:r>
+        <w:t xml:space="preserve"> </w:t>
+      </w:r>
+      <w:proofErr w:type="spellStart"/>
+      <w:r>
+        <w:t>efek</w:t>
+      </w:r>
+      <w:proofErr w:type="spellEnd"/>
+      <w:r>
+        <w:t xml:space="preserve"> </w:t>
+      </w:r>
+      <w:proofErr w:type="spellStart"/>
+      <w:r>
+        <w:t>buruk</w:t>
+      </w:r>
+      <w:proofErr w:type="spellEnd"/>
+      <w:r>
+        <w:t xml:space="preserve"> </w:t>
+      </w:r>
+      <w:proofErr w:type="spellStart"/>
+      <w:r>
+        <w:t>bagi</w:t>
+      </w:r>
+      <w:proofErr w:type="spellEnd"/>
+      <w:r>
+        <w:t xml:space="preserve"> </w:t>
+      </w:r>
+      <w:proofErr w:type="spellStart"/>
+      <w:r>
+        <w:t>pengguna</w:t>
+      </w:r>
+      <w:proofErr w:type="spellEnd"/>
+      <w:r>
+        <w:t>/user.</w:t>
+      </w:r>
+      <w:r>
+        <w:t xml:space="preserve"> </w:t>
+      </w:r>
+      <w:r>
+        <w:t xml:space="preserve">Banyak </w:t>
+      </w:r>
+      <w:proofErr w:type="spellStart"/>
+      <w:r>
+        <w:t>contoh</w:t>
+      </w:r>
+      <w:proofErr w:type="spellEnd"/>
+      <w:r>
+        <w:t xml:space="preserve"> </w:t>
+      </w:r>
+      <w:proofErr w:type="spellStart"/>
+      <w:r>
+        <w:t>terkenal</w:t>
+      </w:r>
+      <w:proofErr w:type="spellEnd"/>
+      <w:r>
+        <w:t xml:space="preserve"> </w:t>
+      </w:r>
+      <w:proofErr w:type="spellStart"/>
+      <w:r>
+        <w:t>tentang</w:t>
+      </w:r>
+      <w:proofErr w:type="spellEnd"/>
+      <w:r>
+        <w:t xml:space="preserve"> </w:t>
+      </w:r>
+      <w:proofErr w:type="spellStart"/>
+      <w:r>
+        <w:t>kosekuensi</w:t>
+      </w:r>
+      <w:proofErr w:type="spellEnd"/>
+      <w:r>
+        <w:t xml:space="preserve"> bug </w:t>
+      </w:r>
+      <w:proofErr w:type="spellStart"/>
+      <w:r>
+        <w:t>perangkat</w:t>
+      </w:r>
+      <w:proofErr w:type="spellEnd"/>
+      <w:r>
+        <w:t xml:space="preserve"> </w:t>
+      </w:r>
+      <w:proofErr w:type="spellStart"/>
+      <w:r>
+        <w:t>lunak</w:t>
+      </w:r>
+      <w:proofErr w:type="spellEnd"/>
+      <w:r>
+        <w:t xml:space="preserve">, dan </w:t>
+      </w:r>
+      <w:proofErr w:type="spellStart"/>
+      <w:r>
+        <w:t>dengan</w:t>
+      </w:r>
+      <w:proofErr w:type="spellEnd"/>
+      <w:r>
+        <w:t xml:space="preserve"> </w:t>
+      </w:r>
+      <w:proofErr w:type="spellStart"/>
+      <w:r>
+        <w:t>peningkatan</w:t>
+      </w:r>
+      <w:proofErr w:type="spellEnd"/>
+      <w:r>
+        <w:t xml:space="preserve"> </w:t>
+      </w:r>
+      <w:proofErr w:type="spellStart"/>
+      <w:r>
+        <w:t>ketergantungan</w:t>
+      </w:r>
+      <w:proofErr w:type="spellEnd"/>
+      <w:r>
+        <w:t xml:space="preserve"> pada </w:t>
+      </w:r>
+      <w:proofErr w:type="spellStart"/>
+      <w:r>
+        <w:t>sistem</w:t>
+      </w:r>
+      <w:proofErr w:type="spellEnd"/>
+      <w:r>
+        <w:t xml:space="preserve"> </w:t>
+      </w:r>
+      <w:proofErr w:type="spellStart"/>
+      <w:r>
+        <w:t>perangkat</w:t>
+      </w:r>
+      <w:proofErr w:type="spellEnd"/>
+      <w:r>
+        <w:t xml:space="preserve"> </w:t>
+      </w:r>
+      <w:proofErr w:type="spellStart"/>
+      <w:r>
+        <w:t>lunak</w:t>
+      </w:r>
+      <w:proofErr w:type="spellEnd"/>
+      <w:r>
+        <w:t xml:space="preserve"> </w:t>
+      </w:r>
+      <w:proofErr w:type="spellStart"/>
+      <w:r>
+        <w:t>dalam</w:t>
+      </w:r>
+      <w:proofErr w:type="spellEnd"/>
+      <w:r>
+        <w:t xml:space="preserve"> </w:t>
+      </w:r>
+      <w:proofErr w:type="spellStart"/>
+      <w:r>
+        <w:t>kehidupan</w:t>
+      </w:r>
+      <w:proofErr w:type="spellEnd"/>
+      <w:r>
+        <w:t xml:space="preserve"> </w:t>
+      </w:r>
+      <w:proofErr w:type="spellStart"/>
+      <w:r>
+        <w:t>sehari-hari</w:t>
+      </w:r>
+      <w:proofErr w:type="spellEnd"/>
+      <w:r>
+        <w:t xml:space="preserve">, </w:t>
+      </w:r>
+      <w:proofErr w:type="spellStart"/>
+      <w:r>
+        <w:t>kita</w:t>
+      </w:r>
+      <w:proofErr w:type="spellEnd"/>
+      <w:r>
+        <w:t xml:space="preserve"> </w:t>
+      </w:r>
+      <w:proofErr w:type="spellStart"/>
+      <w:r>
+        <w:t>dapat</w:t>
+      </w:r>
+      <w:proofErr w:type="spellEnd"/>
+      <w:r>
+        <w:t xml:space="preserve"> </w:t>
+      </w:r>
+      <w:proofErr w:type="spellStart"/>
+      <w:r>
+        <w:t>mengharapkan</w:t>
+      </w:r>
+      <w:proofErr w:type="spellEnd"/>
+      <w:r>
+        <w:t xml:space="preserve"> </w:t>
+      </w:r>
+      <w:proofErr w:type="spellStart"/>
+      <w:r>
+        <w:t>bahwa</w:t>
+      </w:r>
+      <w:proofErr w:type="spellEnd"/>
+      <w:r>
+        <w:t xml:space="preserve"> </w:t>
+      </w:r>
+      <w:proofErr w:type="spellStart"/>
+      <w:r>
+        <w:t>pengaruh</w:t>
+      </w:r>
+      <w:proofErr w:type="spellEnd"/>
+      <w:r>
+        <w:t xml:space="preserve"> bug </w:t>
+      </w:r>
+      <w:proofErr w:type="spellStart"/>
+      <w:r>
+        <w:t>untuk</w:t>
+      </w:r>
+      <w:proofErr w:type="spellEnd"/>
+      <w:r>
+        <w:t xml:space="preserve"> </w:t>
+      </w:r>
+      <w:proofErr w:type="spellStart"/>
+      <w:r>
+        <w:t>perangkat</w:t>
+      </w:r>
+      <w:proofErr w:type="spellEnd"/>
+      <w:r>
+        <w:t xml:space="preserve"> </w:t>
+      </w:r>
+      <w:proofErr w:type="spellStart"/>
+      <w:r>
+        <w:t>lunak</w:t>
+      </w:r>
+      <w:proofErr w:type="spellEnd"/>
+      <w:r>
+        <w:t xml:space="preserve"> </w:t>
+      </w:r>
+      <w:proofErr w:type="spellStart"/>
+      <w:r>
+        <w:t>hanya</w:t>
+      </w:r>
+      <w:proofErr w:type="spellEnd"/>
+      <w:r>
+        <w:t xml:space="preserve"> </w:t>
+      </w:r>
+      <w:proofErr w:type="spellStart"/>
+      <w:r>
+        <w:t>akan</w:t>
+      </w:r>
+      <w:proofErr w:type="spellEnd"/>
+      <w:r>
+        <w:t xml:space="preserve"> </w:t>
+      </w:r>
+      <w:proofErr w:type="spellStart"/>
+      <w:r>
+        <w:t>meningkat</w:t>
+      </w:r>
+      <w:proofErr w:type="spellEnd"/>
+      <w:r>
+        <w:t xml:space="preserve"> </w:t>
+      </w:r>
+      <w:proofErr w:type="spellStart"/>
+      <w:r>
+        <w:t>beberapa</w:t>
+      </w:r>
+      <w:proofErr w:type="spellEnd"/>
+      <w:r>
+        <w:t xml:space="preserve">. </w:t>
+      </w:r>
+      <w:proofErr w:type="spellStart"/>
+      <w:r>
+        <w:t>Contoh</w:t>
+      </w:r>
+      <w:proofErr w:type="spellEnd"/>
+      <w:r>
+        <w:t xml:space="preserve"> paling </w:t>
+      </w:r>
+      <w:proofErr w:type="spellStart"/>
+      <w:r>
+        <w:t>terkenal</w:t>
+      </w:r>
+      <w:proofErr w:type="spellEnd"/>
+      <w:r>
+        <w:t xml:space="preserve"> </w:t>
+      </w:r>
+      <w:proofErr w:type="spellStart"/>
+      <w:r>
+        <w:t>diman</w:t>
+      </w:r>
+      <w:proofErr w:type="spellEnd"/>
+      <w:r>
+        <w:t xml:space="preserve"> bug </w:t>
+      </w:r>
+      <w:proofErr w:type="spellStart"/>
+      <w:r>
+        <w:t>perangkat</w:t>
+      </w:r>
+      <w:proofErr w:type="spellEnd"/>
+      <w:r>
+        <w:t xml:space="preserve"> </w:t>
+      </w:r>
+      <w:proofErr w:type="spellStart"/>
+      <w:r>
+        <w:t>lunak</w:t>
+      </w:r>
+      <w:proofErr w:type="spellEnd"/>
+      <w:r>
+        <w:t xml:space="preserve"> </w:t>
+      </w:r>
+      <w:proofErr w:type="spellStart"/>
+      <w:r>
+        <w:t>menyebabkan</w:t>
+      </w:r>
+      <w:proofErr w:type="spellEnd"/>
+      <w:r>
+        <w:t xml:space="preserve"> </w:t>
+      </w:r>
+      <w:proofErr w:type="spellStart"/>
+      <w:r>
+        <w:t>masalah</w:t>
+      </w:r>
+      <w:proofErr w:type="spellEnd"/>
+      <w:r>
+        <w:t xml:space="preserve"> </w:t>
+      </w:r>
+      <w:proofErr w:type="spellStart"/>
+      <w:r>
+        <w:t>perangkat</w:t>
+      </w:r>
+      <w:proofErr w:type="spellEnd"/>
+      <w:r>
+        <w:t xml:space="preserve"> </w:t>
+      </w:r>
+      <w:proofErr w:type="spellStart"/>
+      <w:r>
+        <w:t>radiasi</w:t>
+      </w:r>
+      <w:proofErr w:type="spellEnd"/>
+      <w:r>
+        <w:t xml:space="preserve"> Therac-25 (Leveson dan Turner 1993) yang </w:t>
+      </w:r>
+      <w:proofErr w:type="spellStart"/>
+      <w:r>
+        <w:t>memberi</w:t>
+      </w:r>
+      <w:proofErr w:type="spellEnd"/>
+      <w:r>
+        <w:t xml:space="preserve"> </w:t>
+      </w:r>
+      <w:proofErr w:type="spellStart"/>
+      <w:r>
+        <w:t>enam</w:t>
+      </w:r>
+      <w:proofErr w:type="spellEnd"/>
+      <w:r>
+        <w:t xml:space="preserve"> </w:t>
+      </w:r>
+      <w:proofErr w:type="spellStart"/>
+      <w:r>
+        <w:t>pasien</w:t>
+      </w:r>
+      <w:proofErr w:type="spellEnd"/>
+      <w:r>
+        <w:t xml:space="preserve"> </w:t>
+      </w:r>
+      <w:proofErr w:type="spellStart"/>
+      <w:r>
+        <w:t>terkena</w:t>
+      </w:r>
+      <w:proofErr w:type="spellEnd"/>
+      <w:r>
+        <w:t xml:space="preserve"> </w:t>
+      </w:r>
+      <w:proofErr w:type="spellStart"/>
+      <w:r>
+        <w:t>overdosis</w:t>
+      </w:r>
+      <w:proofErr w:type="spellEnd"/>
+      <w:r>
+        <w:t xml:space="preserve"> </w:t>
+      </w:r>
+      <w:proofErr w:type="spellStart"/>
+      <w:r>
+        <w:t>radiasi</w:t>
+      </w:r>
+      <w:proofErr w:type="spellEnd"/>
+      <w:r>
+        <w:t xml:space="preserve">, yang </w:t>
+      </w:r>
+      <w:proofErr w:type="spellStart"/>
+      <w:r>
+        <w:t>mengakibatkan</w:t>
+      </w:r>
+      <w:proofErr w:type="spellEnd"/>
+      <w:r>
+        <w:t xml:space="preserve"> </w:t>
+      </w:r>
+      <w:proofErr w:type="spellStart"/>
+      <w:r>
+        <w:t>cedera</w:t>
+      </w:r>
+      <w:proofErr w:type="spellEnd"/>
+      <w:r>
+        <w:t xml:space="preserve"> </w:t>
+      </w:r>
+      <w:proofErr w:type="spellStart"/>
+      <w:r>
+        <w:t>serius</w:t>
+      </w:r>
+      <w:proofErr w:type="spellEnd"/>
+      <w:r>
+        <w:t xml:space="preserve"> </w:t>
+      </w:r>
+      <w:proofErr w:type="spellStart"/>
+      <w:r>
+        <w:t>hingga</w:t>
+      </w:r>
+      <w:proofErr w:type="spellEnd"/>
+      <w:r>
+        <w:t xml:space="preserve"> </w:t>
+      </w:r>
+      <w:proofErr w:type="spellStart"/>
+      <w:r>
+        <w:t>kematian</w:t>
+      </w:r>
+      <w:proofErr w:type="spellEnd"/>
+      <w:r>
+        <w:t xml:space="preserve">. </w:t>
+      </w:r>
+      <w:proofErr w:type="spellStart"/>
+      <w:r>
+        <w:t>Contoh</w:t>
+      </w:r>
+      <w:proofErr w:type="spellEnd"/>
+      <w:r>
+        <w:t xml:space="preserve"> </w:t>
+      </w:r>
+      <w:proofErr w:type="spellStart"/>
+      <w:r>
+        <w:t>penerbangan</w:t>
+      </w:r>
+      <w:proofErr w:type="spellEnd"/>
+      <w:r>
+        <w:t xml:space="preserve"> </w:t>
+      </w:r>
+      <w:proofErr w:type="spellStart"/>
+      <w:r>
+        <w:t>perdana</w:t>
+      </w:r>
+      <w:proofErr w:type="spellEnd"/>
+      <w:r>
+        <w:t xml:space="preserve"> Ariane 5 (Dowson 1997) yang </w:t>
+      </w:r>
+      <w:proofErr w:type="spellStart"/>
+      <w:r>
+        <w:t>meledak</w:t>
+      </w:r>
+      <w:proofErr w:type="spellEnd"/>
+      <w:r>
+        <w:t xml:space="preserve"> 40 </w:t>
+      </w:r>
+      <w:proofErr w:type="spellStart"/>
+      <w:r>
+        <w:t>detik</w:t>
+      </w:r>
+      <w:proofErr w:type="spellEnd"/>
+      <w:r>
+        <w:t xml:space="preserve"> </w:t>
+      </w:r>
+      <w:proofErr w:type="spellStart"/>
+      <w:r>
+        <w:t>setelah</w:t>
+      </w:r>
+      <w:proofErr w:type="spellEnd"/>
+      <w:r>
+        <w:t xml:space="preserve"> </w:t>
+      </w:r>
+      <w:proofErr w:type="spellStart"/>
+      <w:r>
+        <w:t>lepas</w:t>
+      </w:r>
+      <w:proofErr w:type="spellEnd"/>
+      <w:r>
+        <w:t xml:space="preserve"> </w:t>
+      </w:r>
+      <w:proofErr w:type="spellStart"/>
+      <w:r>
+        <w:t>landas</w:t>
+      </w:r>
+      <w:proofErr w:type="spellEnd"/>
+      <w:r>
+        <w:t xml:space="preserve"> </w:t>
+      </w:r>
+      <w:proofErr w:type="spellStart"/>
+      <w:r>
+        <w:t>karena</w:t>
+      </w:r>
+      <w:proofErr w:type="spellEnd"/>
+      <w:r>
+        <w:t xml:space="preserve"> </w:t>
+      </w:r>
+      <w:proofErr w:type="spellStart"/>
+      <w:r>
+        <w:t>perangkat</w:t>
+      </w:r>
+      <w:proofErr w:type="spellEnd"/>
+      <w:r>
+        <w:t xml:space="preserve"> </w:t>
+      </w:r>
+      <w:proofErr w:type="spellStart"/>
+      <w:r>
+        <w:t>lunak</w:t>
+      </w:r>
+      <w:proofErr w:type="spellEnd"/>
+      <w:r>
+        <w:t xml:space="preserve"> yang </w:t>
+      </w:r>
+      <w:proofErr w:type="spellStart"/>
+      <w:r>
+        <w:t>digunakan</w:t>
+      </w:r>
+      <w:proofErr w:type="spellEnd"/>
+      <w:r>
+        <w:t xml:space="preserve"> pada </w:t>
+      </w:r>
+      <w:proofErr w:type="spellStart"/>
+      <w:r>
+        <w:t>sistem</w:t>
+      </w:r>
+      <w:proofErr w:type="spellEnd"/>
+      <w:r>
+        <w:t xml:space="preserve"> Ariane 4 </w:t>
+      </w:r>
+      <w:proofErr w:type="spellStart"/>
+      <w:r>
+        <w:t>belum</w:t>
+      </w:r>
+      <w:proofErr w:type="spellEnd"/>
+      <w:r>
+        <w:t xml:space="preserve"> </w:t>
+      </w:r>
+      <w:proofErr w:type="spellStart"/>
+      <w:r>
+        <w:t>cukup</w:t>
+      </w:r>
+      <w:proofErr w:type="spellEnd"/>
+      <w:r>
+        <w:t xml:space="preserve"> di uji pada </w:t>
+      </w:r>
+      <w:proofErr w:type="spellStart"/>
+      <w:r>
+        <w:t>perngakat</w:t>
+      </w:r>
+      <w:proofErr w:type="spellEnd"/>
+      <w:r>
+        <w:t xml:space="preserve"> </w:t>
+      </w:r>
+      <w:proofErr w:type="spellStart"/>
+      <w:r>
+        <w:t>keras</w:t>
+      </w:r>
+      <w:proofErr w:type="spellEnd"/>
+      <w:r>
+        <w:t xml:space="preserve"> </w:t>
+      </w:r>
+      <w:proofErr w:type="spellStart"/>
+      <w:r>
+        <w:t>baru</w:t>
+      </w:r>
+      <w:proofErr w:type="spellEnd"/>
+      <w:r>
+        <w:t xml:space="preserve">, </w:t>
+      </w:r>
+      <w:proofErr w:type="spellStart"/>
+      <w:r>
+        <w:t>sehingga</w:t>
+      </w:r>
+      <w:proofErr w:type="spellEnd"/>
+      <w:r>
+        <w:t xml:space="preserve"> </w:t>
+      </w:r>
+      <w:proofErr w:type="spellStart"/>
+      <w:r>
+        <w:t>terjadi</w:t>
+      </w:r>
+      <w:proofErr w:type="spellEnd"/>
+      <w:r>
+        <w:t xml:space="preserve"> </w:t>
+      </w:r>
+      <w:proofErr w:type="spellStart"/>
+      <w:r>
+        <w:t>masalah</w:t>
+      </w:r>
+      <w:proofErr w:type="spellEnd"/>
+      <w:r>
+        <w:t xml:space="preserve"> </w:t>
+      </w:r>
+      <w:proofErr w:type="spellStart"/>
+      <w:r>
+        <w:t>akselerasi</w:t>
+      </w:r>
+      <w:proofErr w:type="spellEnd"/>
+      <w:r>
+        <w:t xml:space="preserve"> yang </w:t>
+      </w:r>
+      <w:proofErr w:type="spellStart"/>
+      <w:r>
+        <w:t>tidak</w:t>
+      </w:r>
+      <w:proofErr w:type="spellEnd"/>
+      <w:r>
+        <w:t xml:space="preserve"> </w:t>
+      </w:r>
+      <w:proofErr w:type="spellStart"/>
+      <w:r>
+        <w:t>diinginkan</w:t>
+      </w:r>
+      <w:proofErr w:type="spellEnd"/>
+      <w:r>
+        <w:t xml:space="preserve"> pada </w:t>
+      </w:r>
+      <w:proofErr w:type="spellStart"/>
+      <w:r>
+        <w:t>mobil</w:t>
+      </w:r>
+      <w:proofErr w:type="spellEnd"/>
+      <w:r>
+        <w:t xml:space="preserve"> Toyota ( Kane et al.2010), yang </w:t>
+      </w:r>
+      <w:proofErr w:type="spellStart"/>
+      <w:r>
+        <w:t>menyebabkan</w:t>
+      </w:r>
+      <w:proofErr w:type="spellEnd"/>
+      <w:r>
+        <w:t xml:space="preserve"> </w:t>
+      </w:r>
+      <w:proofErr w:type="spellStart"/>
+      <w:r>
+        <w:t>kecelakaan</w:t>
+      </w:r>
+      <w:proofErr w:type="spellEnd"/>
+      <w:r>
+        <w:t xml:space="preserve"> fatal </w:t>
+      </w:r>
+      <w:proofErr w:type="spellStart"/>
+      <w:r>
+        <w:t>dampak</w:t>
+      </w:r>
+      <w:proofErr w:type="spellEnd"/>
+      <w:r>
+        <w:t xml:space="preserve"> </w:t>
+      </w:r>
+      <w:proofErr w:type="spellStart"/>
+      <w:r>
+        <w:t>ekonomi</w:t>
+      </w:r>
+      <w:proofErr w:type="spellEnd"/>
+      <w:r>
+        <w:t xml:space="preserve"> yang </w:t>
+      </w:r>
+      <w:proofErr w:type="spellStart"/>
+      <w:r>
+        <w:t>besar</w:t>
+      </w:r>
+      <w:proofErr w:type="spellEnd"/>
+      <w:r>
+        <w:t>.</w:t>
       </w:r>
     </w:p>
     <w:p>

</xml_diff>